<commit_message>
lesson 196 - homework and vocab
</commit_message>
<xml_diff>
--- a/english_via_skype/solutions/doc/lesson_196_presentations próbna (1)_edit.docx
+++ b/english_via_skype/solutions/doc/lesson_196_presentations próbna (1)_edit.docx
@@ -171,7 +171,23 @@
           <w:sz w:val="28"/>
           <w:szCs w:val="28"/>
         </w:rPr>
-        <w:t>I would like to …………………………this opportunity and welcome you all. Thank you for coming</w:t>
+        <w:t>I would like to …</w:t>
+      </w:r>
+      <w:r>
+        <w:rPr>
+          <w:rFonts w:ascii="Times New Roman" w:hAnsi="Times New Roman" w:cs="Times New Roman"/>
+          <w:sz w:val="28"/>
+          <w:szCs w:val="28"/>
+        </w:rPr>
+        <w:t>take</w:t>
+      </w:r>
+      <w:r>
+        <w:rPr>
+          <w:rFonts w:ascii="Times New Roman" w:hAnsi="Times New Roman" w:cs="Times New Roman"/>
+          <w:sz w:val="28"/>
+          <w:szCs w:val="28"/>
+        </w:rPr>
+        <w:t>………………………this opportunity and welcome you all. Thank you for coming</w:t>
       </w:r>
     </w:p>
     <w:p>
@@ -196,7 +212,23 @@
           <w:sz w:val="28"/>
           <w:szCs w:val="28"/>
         </w:rPr>
-        <w:t>………………………………………</w:t>
+        <w:t>…</w:t>
+      </w:r>
+      <w:r>
+        <w:rPr>
+          <w:rFonts w:ascii="Times New Roman" w:hAnsi="Times New Roman" w:cs="Times New Roman"/>
+          <w:sz w:val="28"/>
+          <w:szCs w:val="28"/>
+        </w:rPr>
+        <w:t>greet</w:t>
+      </w:r>
+      <w:r>
+        <w:rPr>
+          <w:rFonts w:ascii="Times New Roman" w:hAnsi="Times New Roman" w:cs="Times New Roman"/>
+          <w:sz w:val="28"/>
+          <w:szCs w:val="28"/>
+        </w:rPr>
+        <w:t>……………………………………</w:t>
       </w:r>
       <w:r>
         <w:rPr>
@@ -245,7 +277,23 @@
           <w:sz w:val="28"/>
           <w:szCs w:val="28"/>
         </w:rPr>
-        <w:t>………………….around</w:t>
+        <w:t>…</w:t>
+      </w:r>
+      <w:r>
+        <w:rPr>
+          <w:rFonts w:ascii="Times New Roman" w:hAnsi="Times New Roman" w:cs="Times New Roman"/>
+          <w:sz w:val="28"/>
+          <w:szCs w:val="28"/>
+        </w:rPr>
+        <w:t>revolve</w:t>
+      </w:r>
+      <w:r>
+        <w:rPr>
+          <w:rFonts w:ascii="Times New Roman" w:hAnsi="Times New Roman" w:cs="Times New Roman"/>
+          <w:sz w:val="28"/>
+          <w:szCs w:val="28"/>
+        </w:rPr>
+        <w:t>……………….around</w:t>
       </w:r>
       <w:r>
         <w:rPr>
@@ -278,7 +326,23 @@
           <w:sz w:val="28"/>
           <w:szCs w:val="28"/>
         </w:rPr>
-        <w:t>……………………………….</w:t>
+        <w:t>…</w:t>
+      </w:r>
+      <w:r>
+        <w:rPr>
+          <w:rFonts w:ascii="Times New Roman" w:hAnsi="Times New Roman" w:cs="Times New Roman"/>
+          <w:sz w:val="28"/>
+          <w:szCs w:val="28"/>
+        </w:rPr>
+        <w:t>cover</w:t>
+      </w:r>
+      <w:r>
+        <w:rPr>
+          <w:rFonts w:ascii="Times New Roman" w:hAnsi="Times New Roman" w:cs="Times New Roman"/>
+          <w:sz w:val="28"/>
+          <w:szCs w:val="28"/>
+        </w:rPr>
+        <w:t>…………………………….</w:t>
       </w:r>
       <w:r>
         <w:rPr>
@@ -303,7 +367,39 @@
           <w:sz w:val="28"/>
           <w:szCs w:val="28"/>
         </w:rPr>
-        <w:t>In today’s presentation I am planning to bring you up to s………………../ give you an o………………………</w:t>
+        <w:t>In today’s presentation I am planning to bring you up to s</w:t>
+      </w:r>
+      <w:r>
+        <w:rPr>
+          <w:rFonts w:ascii="Times New Roman" w:hAnsi="Times New Roman" w:cs="Times New Roman"/>
+          <w:sz w:val="28"/>
+          <w:szCs w:val="28"/>
+        </w:rPr>
+        <w:t>peed</w:t>
+      </w:r>
+      <w:r>
+        <w:rPr>
+          <w:rFonts w:ascii="Times New Roman" w:hAnsi="Times New Roman" w:cs="Times New Roman"/>
+          <w:sz w:val="28"/>
+          <w:szCs w:val="28"/>
+        </w:rPr>
+        <w:t>………………../ give you an o</w:t>
+      </w:r>
+      <w:r>
+        <w:rPr>
+          <w:rFonts w:ascii="Times New Roman" w:hAnsi="Times New Roman" w:cs="Times New Roman"/>
+          <w:sz w:val="28"/>
+          <w:szCs w:val="28"/>
+        </w:rPr>
+        <w:t>verview</w:t>
+      </w:r>
+      <w:r>
+        <w:rPr>
+          <w:rFonts w:ascii="Times New Roman" w:hAnsi="Times New Roman" w:cs="Times New Roman"/>
+          <w:sz w:val="28"/>
+          <w:szCs w:val="28"/>
+        </w:rPr>
+        <w:t>………………………</w:t>
       </w:r>
       <w:r>
         <w:rPr>
@@ -377,7 +473,23 @@
           <w:sz w:val="28"/>
           <w:szCs w:val="28"/>
         </w:rPr>
-        <w:t>…………………………..</w:t>
+        <w:t>…</w:t>
+      </w:r>
+      <w:r>
+        <w:rPr>
+          <w:rFonts w:ascii="Times New Roman" w:hAnsi="Times New Roman" w:cs="Times New Roman"/>
+          <w:sz w:val="28"/>
+          <w:szCs w:val="28"/>
+        </w:rPr>
+        <w:t>commence</w:t>
+      </w:r>
+      <w:r>
+        <w:rPr>
+          <w:rFonts w:ascii="Times New Roman" w:hAnsi="Times New Roman" w:cs="Times New Roman"/>
+          <w:sz w:val="28"/>
+          <w:szCs w:val="28"/>
+        </w:rPr>
+        <w:t>………………………..</w:t>
       </w:r>
       <w:r>
         <w:rPr>
@@ -458,24 +570,56 @@
           <w:sz w:val="28"/>
           <w:szCs w:val="28"/>
         </w:rPr>
-        <w:t>…………………………………  to compare few elements today</w:t>
-      </w:r>
-    </w:p>
-    <w:p>
-      <w:pPr>
-        <w:rPr>
-          <w:rFonts w:ascii="Times New Roman" w:hAnsi="Times New Roman" w:cs="Times New Roman"/>
-          <w:sz w:val="28"/>
-          <w:szCs w:val="28"/>
-        </w:rPr>
-      </w:pPr>
-      <w:r>
-        <w:rPr>
-          <w:rFonts w:ascii="Times New Roman" w:hAnsi="Times New Roman" w:cs="Times New Roman"/>
-          <w:sz w:val="28"/>
-          <w:szCs w:val="28"/>
-        </w:rPr>
-        <w:t>I have …………………..my presentation down into 5 parts</w:t>
+        <w:t>…</w:t>
+      </w:r>
+      <w:r>
+        <w:rPr>
+          <w:rFonts w:ascii="Times New Roman" w:hAnsi="Times New Roman" w:cs="Times New Roman"/>
+          <w:sz w:val="28"/>
+          <w:szCs w:val="28"/>
+        </w:rPr>
+        <w:t>intend</w:t>
+      </w:r>
+      <w:r>
+        <w:rPr>
+          <w:rFonts w:ascii="Times New Roman" w:hAnsi="Times New Roman" w:cs="Times New Roman"/>
+          <w:sz w:val="28"/>
+          <w:szCs w:val="28"/>
+        </w:rPr>
+        <w:t>………………………………  to compare few elements today</w:t>
+      </w:r>
+    </w:p>
+    <w:p>
+      <w:pPr>
+        <w:rPr>
+          <w:rFonts w:ascii="Times New Roman" w:hAnsi="Times New Roman" w:cs="Times New Roman"/>
+          <w:sz w:val="28"/>
+          <w:szCs w:val="28"/>
+        </w:rPr>
+      </w:pPr>
+      <w:r>
+        <w:rPr>
+          <w:rFonts w:ascii="Times New Roman" w:hAnsi="Times New Roman" w:cs="Times New Roman"/>
+          <w:sz w:val="28"/>
+          <w:szCs w:val="28"/>
+        </w:rPr>
+        <w:t>I have …</w:t>
+      </w:r>
+      <w:r>
+        <w:rPr>
+          <w:rFonts w:ascii="Times New Roman" w:hAnsi="Times New Roman" w:cs="Times New Roman"/>
+          <w:sz w:val="28"/>
+          <w:szCs w:val="28"/>
+        </w:rPr>
+        <w:t>broken</w:t>
+      </w:r>
+      <w:r>
+        <w:rPr>
+          <w:rFonts w:ascii="Times New Roman" w:hAnsi="Times New Roman" w:cs="Times New Roman"/>
+          <w:sz w:val="28"/>
+          <w:szCs w:val="28"/>
+        </w:rPr>
+        <w:t>………………..my presentation down into 5 parts</w:t>
       </w:r>
     </w:p>
     <w:p>
@@ -558,7 +702,23 @@
           <w:sz w:val="28"/>
           <w:szCs w:val="28"/>
         </w:rPr>
-        <w:t>That ………………………me to the end of section 2</w:t>
+        <w:t>That …</w:t>
+      </w:r>
+      <w:r>
+        <w:rPr>
+          <w:rFonts w:ascii="Times New Roman" w:hAnsi="Times New Roman" w:cs="Times New Roman"/>
+          <w:sz w:val="28"/>
+          <w:szCs w:val="28"/>
+        </w:rPr>
+        <w:t>leads</w:t>
+      </w:r>
+      <w:r>
+        <w:rPr>
+          <w:rFonts w:ascii="Times New Roman" w:hAnsi="Times New Roman" w:cs="Times New Roman"/>
+          <w:sz w:val="28"/>
+          <w:szCs w:val="28"/>
+        </w:rPr>
+        <w:t>……………………me to the end of section 2</w:t>
       </w:r>
     </w:p>
     <w:p>
@@ -583,7 +743,23 @@
           <w:sz w:val="28"/>
           <w:szCs w:val="28"/>
         </w:rPr>
-        <w:t>………………………..</w:t>
+        <w:t>…</w:t>
+      </w:r>
+      <w:r>
+        <w:rPr>
+          <w:rFonts w:ascii="Times New Roman" w:hAnsi="Times New Roman" w:cs="Times New Roman"/>
+          <w:sz w:val="28"/>
+          <w:szCs w:val="28"/>
+        </w:rPr>
+        <w:t>proceed</w:t>
+      </w:r>
+      <w:r>
+        <w:rPr>
+          <w:rFonts w:ascii="Times New Roman" w:hAnsi="Times New Roman" w:cs="Times New Roman"/>
+          <w:sz w:val="28"/>
+          <w:szCs w:val="28"/>
+        </w:rPr>
+        <w:t>……………………..</w:t>
       </w:r>
       <w:r>
         <w:rPr>
@@ -616,59 +792,107 @@
           <w:sz w:val="28"/>
           <w:szCs w:val="28"/>
         </w:rPr>
-        <w:t>……………………..now to.</w:t>
-      </w:r>
-    </w:p>
-    <w:p>
-      <w:pPr>
-        <w:rPr>
-          <w:rFonts w:ascii="Times New Roman" w:hAnsi="Times New Roman" w:cs="Times New Roman"/>
-          <w:sz w:val="28"/>
-          <w:szCs w:val="28"/>
-        </w:rPr>
-      </w:pPr>
-      <w:r>
-        <w:rPr>
-          <w:rFonts w:ascii="Times New Roman" w:hAnsi="Times New Roman" w:cs="Times New Roman"/>
-          <w:sz w:val="28"/>
-          <w:szCs w:val="28"/>
-        </w:rPr>
-        <w:t xml:space="preserve">This point ………………………….. me to </w:t>
-      </w:r>
-    </w:p>
-    <w:p>
-      <w:pPr>
-        <w:rPr>
-          <w:rFonts w:ascii="Times New Roman" w:hAnsi="Times New Roman" w:cs="Times New Roman"/>
-          <w:sz w:val="28"/>
-          <w:szCs w:val="28"/>
-        </w:rPr>
-      </w:pPr>
-      <w:r>
-        <w:rPr>
-          <w:rFonts w:ascii="Times New Roman" w:hAnsi="Times New Roman" w:cs="Times New Roman"/>
-          <w:sz w:val="28"/>
-          <w:szCs w:val="28"/>
-        </w:rPr>
-        <w:t>………………………… on to other subjects</w:t>
-      </w:r>
-    </w:p>
-    <w:p>
-      <w:pPr>
-        <w:rPr>
-          <w:rFonts w:ascii="Times New Roman" w:hAnsi="Times New Roman" w:cs="Times New Roman"/>
-          <w:sz w:val="28"/>
-          <w:szCs w:val="28"/>
-        </w:rPr>
-      </w:pPr>
-      <w:r>
-        <w:rPr>
-          <w:rFonts w:ascii="Times New Roman" w:hAnsi="Times New Roman" w:cs="Times New Roman"/>
-          <w:b/>
+        <w:t>…</w:t>
+      </w:r>
+      <w:r>
+        <w:rPr>
+          <w:rFonts w:ascii="Times New Roman" w:hAnsi="Times New Roman" w:cs="Times New Roman"/>
+          <w:sz w:val="28"/>
+          <w:szCs w:val="28"/>
+        </w:rPr>
+        <w:t>turn</w:t>
+      </w:r>
+      <w:r>
+        <w:rPr>
+          <w:rFonts w:ascii="Times New Roman" w:hAnsi="Times New Roman" w:cs="Times New Roman"/>
+          <w:sz w:val="28"/>
+          <w:szCs w:val="28"/>
+        </w:rPr>
+        <w:t>…………………..now to.</w:t>
+      </w:r>
+    </w:p>
+    <w:p>
+      <w:pPr>
+        <w:rPr>
+          <w:rFonts w:ascii="Times New Roman" w:hAnsi="Times New Roman" w:cs="Times New Roman"/>
+          <w:sz w:val="28"/>
+          <w:szCs w:val="28"/>
+        </w:rPr>
+      </w:pPr>
+      <w:r>
+        <w:rPr>
+          <w:rFonts w:ascii="Times New Roman" w:hAnsi="Times New Roman" w:cs="Times New Roman"/>
+          <w:sz w:val="28"/>
+          <w:szCs w:val="28"/>
+        </w:rPr>
+        <w:t>This point …</w:t>
+      </w:r>
+      <w:r>
+        <w:rPr>
+          <w:rFonts w:ascii="Times New Roman" w:hAnsi="Times New Roman" w:cs="Times New Roman"/>
+          <w:sz w:val="28"/>
+          <w:szCs w:val="28"/>
+        </w:rPr>
+        <w:t>leads</w:t>
+      </w:r>
+      <w:r>
+        <w:rPr>
+          <w:rFonts w:ascii="Times New Roman" w:hAnsi="Times New Roman" w:cs="Times New Roman"/>
+          <w:sz w:val="28"/>
+          <w:szCs w:val="28"/>
+        </w:rPr>
+        <w:t xml:space="preserve">……………………….. me to </w:t>
+      </w:r>
+    </w:p>
+    <w:p>
+      <w:pPr>
+        <w:rPr>
+          <w:rFonts w:ascii="Times New Roman" w:hAnsi="Times New Roman" w:cs="Times New Roman"/>
+          <w:sz w:val="28"/>
+          <w:szCs w:val="28"/>
+        </w:rPr>
+      </w:pPr>
+      <w:r>
+        <w:rPr>
+          <w:rFonts w:ascii="Times New Roman" w:hAnsi="Times New Roman" w:cs="Times New Roman"/>
           <w:sz w:val="28"/>
           <w:szCs w:val="28"/>
         </w:rPr>
         <w:lastRenderedPageBreak/>
+        <w:t>…</w:t>
+      </w:r>
+      <w:r>
+        <w:rPr>
+          <w:rFonts w:ascii="Times New Roman" w:hAnsi="Times New Roman" w:cs="Times New Roman"/>
+          <w:sz w:val="28"/>
+          <w:szCs w:val="28"/>
+        </w:rPr>
+        <w:t>moving</w:t>
+      </w:r>
+      <w:r>
+        <w:rPr>
+          <w:rFonts w:ascii="Times New Roman" w:hAnsi="Times New Roman" w:cs="Times New Roman"/>
+          <w:sz w:val="28"/>
+          <w:szCs w:val="28"/>
+        </w:rPr>
+        <w:t>……………………… on to other subjects</w:t>
+      </w:r>
+    </w:p>
+    <w:p>
+      <w:pPr>
+        <w:rPr>
+          <w:rFonts w:ascii="Times New Roman" w:hAnsi="Times New Roman" w:cs="Times New Roman"/>
+          <w:sz w:val="28"/>
+          <w:szCs w:val="28"/>
+        </w:rPr>
+      </w:pPr>
+      <w:r>
+        <w:rPr>
+          <w:rFonts w:ascii="Times New Roman" w:hAnsi="Times New Roman" w:cs="Times New Roman"/>
+          <w:b/>
+          <w:sz w:val="28"/>
+          <w:szCs w:val="28"/>
+        </w:rPr>
         <w:t xml:space="preserve">Elaborating </w:t>
       </w:r>
     </w:p>
@@ -759,7 +983,23 @@
           <w:sz w:val="28"/>
           <w:szCs w:val="28"/>
         </w:rPr>
-        <w:t xml:space="preserve">It is a…………………….fact that our product differentiates itself from other competitors </w:t>
+        <w:t>It is a…</w:t>
+      </w:r>
+      <w:r>
+        <w:rPr>
+          <w:rFonts w:ascii="Times New Roman" w:hAnsi="Times New Roman" w:cs="Times New Roman"/>
+          <w:sz w:val="28"/>
+          <w:szCs w:val="28"/>
+        </w:rPr>
+        <w:t>noteworthy</w:t>
+      </w:r>
+      <w:r>
+        <w:rPr>
+          <w:rFonts w:ascii="Times New Roman" w:hAnsi="Times New Roman" w:cs="Times New Roman"/>
+          <w:sz w:val="28"/>
+          <w:szCs w:val="28"/>
+        </w:rPr>
+        <w:t xml:space="preserve">………………….fact that our product differentiates itself from other competitors </w:t>
       </w:r>
     </w:p>
     <w:p>
@@ -784,6 +1024,14 @@
           <w:sz w:val="28"/>
           <w:szCs w:val="28"/>
         </w:rPr>
+        <w:t>crutinize</w:t>
+      </w:r>
+      <w:r>
+        <w:rPr>
+          <w:rFonts w:ascii="Times New Roman" w:hAnsi="Times New Roman" w:cs="Times New Roman"/>
+          <w:sz w:val="28"/>
+          <w:szCs w:val="28"/>
+        </w:rPr>
         <w:t>…………………………..that in more detail</w:t>
       </w:r>
       <w:r>
@@ -792,24 +1040,56 @@
           <w:sz w:val="28"/>
           <w:szCs w:val="28"/>
         </w:rPr>
-        <w:t>/ put it under thorough …………………….</w:t>
-      </w:r>
-    </w:p>
-    <w:p>
-      <w:pPr>
-        <w:rPr>
-          <w:rFonts w:ascii="Times New Roman" w:hAnsi="Times New Roman" w:cs="Times New Roman"/>
-          <w:sz w:val="28"/>
-          <w:szCs w:val="28"/>
-        </w:rPr>
-      </w:pPr>
-      <w:r>
-        <w:rPr>
-          <w:rFonts w:ascii="Times New Roman" w:hAnsi="Times New Roman" w:cs="Times New Roman"/>
-          <w:sz w:val="28"/>
-          <w:szCs w:val="28"/>
-        </w:rPr>
-        <w:t>I would like to …………………emphasis on our buoyant situation</w:t>
+        <w:t>/ put it under thorough …</w:t>
+      </w:r>
+      <w:r>
+        <w:rPr>
+          <w:rFonts w:ascii="Times New Roman" w:hAnsi="Times New Roman" w:cs="Times New Roman"/>
+          <w:sz w:val="28"/>
+          <w:szCs w:val="28"/>
+        </w:rPr>
+        <w:t>scrutiny</w:t>
+      </w:r>
+      <w:r>
+        <w:rPr>
+          <w:rFonts w:ascii="Times New Roman" w:hAnsi="Times New Roman" w:cs="Times New Roman"/>
+          <w:sz w:val="28"/>
+          <w:szCs w:val="28"/>
+        </w:rPr>
+        <w:t>………………….</w:t>
+      </w:r>
+    </w:p>
+    <w:p>
+      <w:pPr>
+        <w:rPr>
+          <w:rFonts w:ascii="Times New Roman" w:hAnsi="Times New Roman" w:cs="Times New Roman"/>
+          <w:sz w:val="28"/>
+          <w:szCs w:val="28"/>
+        </w:rPr>
+      </w:pPr>
+      <w:r>
+        <w:rPr>
+          <w:rFonts w:ascii="Times New Roman" w:hAnsi="Times New Roman" w:cs="Times New Roman"/>
+          <w:sz w:val="28"/>
+          <w:szCs w:val="28"/>
+        </w:rPr>
+        <w:t>I would like to …</w:t>
+      </w:r>
+      <w:r>
+        <w:rPr>
+          <w:rFonts w:ascii="Times New Roman" w:hAnsi="Times New Roman" w:cs="Times New Roman"/>
+          <w:sz w:val="28"/>
+          <w:szCs w:val="28"/>
+        </w:rPr>
+        <w:t>lay</w:t>
+      </w:r>
+      <w:r>
+        <w:rPr>
+          <w:rFonts w:ascii="Times New Roman" w:hAnsi="Times New Roman" w:cs="Times New Roman"/>
+          <w:sz w:val="28"/>
+          <w:szCs w:val="28"/>
+        </w:rPr>
+        <w:t>………………emphasis on our buoyant situation</w:t>
       </w:r>
     </w:p>
     <w:p>
@@ -843,7 +1123,23 @@
           <w:sz w:val="28"/>
           <w:szCs w:val="28"/>
         </w:rPr>
-        <w:t xml:space="preserve">I would like to …………………….your attention to </w:t>
+        <w:t>I would like to …</w:t>
+      </w:r>
+      <w:r>
+        <w:rPr>
+          <w:rFonts w:ascii="Times New Roman" w:hAnsi="Times New Roman" w:cs="Times New Roman"/>
+          <w:sz w:val="28"/>
+          <w:szCs w:val="28"/>
+        </w:rPr>
+        <w:t>draw</w:t>
+      </w:r>
+      <w:r>
+        <w:rPr>
+          <w:rFonts w:ascii="Times New Roman" w:hAnsi="Times New Roman" w:cs="Times New Roman"/>
+          <w:sz w:val="28"/>
+          <w:szCs w:val="28"/>
+        </w:rPr>
+        <w:t xml:space="preserve">………………….your attention to </w:t>
       </w:r>
     </w:p>
     <w:p>
@@ -885,374 +1181,390 @@
           <w:sz w:val="28"/>
           <w:szCs w:val="28"/>
         </w:rPr>
-        <w:t xml:space="preserve">…………………………… a </w:t>
-      </w:r>
-      <w:r>
-        <w:rPr>
-          <w:rFonts w:ascii="Times New Roman" w:hAnsi="Times New Roman" w:cs="Times New Roman"/>
-          <w:sz w:val="28"/>
-          <w:szCs w:val="28"/>
-        </w:rPr>
-        <w:t xml:space="preserve"> subject of value added services</w:t>
-      </w:r>
-    </w:p>
-    <w:p>
-      <w:pPr>
-        <w:rPr>
-          <w:rFonts w:ascii="Times New Roman" w:hAnsi="Times New Roman" w:cs="Times New Roman"/>
-          <w:sz w:val="28"/>
-          <w:szCs w:val="28"/>
-        </w:rPr>
-      </w:pPr>
-    </w:p>
-    <w:p>
-      <w:pPr>
-        <w:rPr>
-          <w:rFonts w:ascii="Times New Roman" w:hAnsi="Times New Roman" w:cs="Times New Roman"/>
-          <w:b/>
-          <w:sz w:val="28"/>
-          <w:szCs w:val="28"/>
-        </w:rPr>
-      </w:pPr>
-      <w:r>
-        <w:rPr>
-          <w:rFonts w:ascii="Times New Roman" w:hAnsi="Times New Roman" w:cs="Times New Roman"/>
-          <w:b/>
-          <w:sz w:val="28"/>
-          <w:szCs w:val="28"/>
-        </w:rPr>
-        <w:t xml:space="preserve">Coming back </w:t>
-      </w:r>
-    </w:p>
-    <w:p>
-      <w:pPr>
-        <w:rPr>
-          <w:rFonts w:ascii="Times New Roman" w:hAnsi="Times New Roman" w:cs="Times New Roman"/>
-          <w:b/>
-          <w:sz w:val="28"/>
-          <w:szCs w:val="28"/>
-        </w:rPr>
-      </w:pPr>
-    </w:p>
-    <w:p>
-      <w:pPr>
-        <w:rPr>
-          <w:rFonts w:ascii="Times New Roman" w:hAnsi="Times New Roman" w:cs="Times New Roman"/>
-          <w:b/>
-          <w:sz w:val="28"/>
-          <w:szCs w:val="28"/>
-        </w:rPr>
-      </w:pPr>
-      <w:r>
-        <w:rPr>
-          <w:rFonts w:ascii="Times New Roman" w:hAnsi="Times New Roman" w:cs="Times New Roman"/>
-          <w:b/>
-          <w:sz w:val="28"/>
-          <w:szCs w:val="28"/>
-        </w:rPr>
-        <w:t xml:space="preserve">indicated, </w:t>
-      </w:r>
-      <w:r>
-        <w:rPr>
-          <w:rFonts w:ascii="Times New Roman" w:hAnsi="Times New Roman" w:cs="Times New Roman"/>
-          <w:b/>
-          <w:sz w:val="28"/>
-          <w:szCs w:val="28"/>
-        </w:rPr>
-        <w:t xml:space="preserve">back, pointed, </w:t>
-      </w:r>
-    </w:p>
-    <w:p>
-      <w:pPr>
-        <w:rPr>
-          <w:rFonts w:ascii="Times New Roman" w:hAnsi="Times New Roman" w:cs="Times New Roman"/>
-          <w:sz w:val="28"/>
-          <w:szCs w:val="28"/>
-        </w:rPr>
-      </w:pPr>
-      <w:r>
-        <w:rPr>
-          <w:rFonts w:ascii="Times New Roman" w:hAnsi="Times New Roman" w:cs="Times New Roman"/>
-          <w:sz w:val="28"/>
-          <w:szCs w:val="28"/>
-        </w:rPr>
-        <w:t>As I ……………………</w:t>
-      </w:r>
-      <w:r>
-        <w:rPr>
-          <w:rFonts w:ascii="Times New Roman" w:hAnsi="Times New Roman" w:cs="Times New Roman"/>
-          <w:sz w:val="28"/>
-          <w:szCs w:val="28"/>
-        </w:rPr>
-        <w:t>earlier</w:t>
-      </w:r>
-      <w:r>
-        <w:rPr>
-          <w:rFonts w:ascii="Times New Roman" w:hAnsi="Times New Roman" w:cs="Times New Roman"/>
-          <w:sz w:val="28"/>
-          <w:szCs w:val="28"/>
-        </w:rPr>
-        <w:t xml:space="preserve"> </w:t>
-      </w:r>
-      <w:r>
-        <w:rPr>
-          <w:rFonts w:ascii="Times New Roman" w:hAnsi="Times New Roman" w:cs="Times New Roman"/>
-          <w:sz w:val="28"/>
-          <w:szCs w:val="28"/>
-        </w:rPr>
-        <w:t xml:space="preserve">our sales team will be relocated </w:t>
-      </w:r>
-    </w:p>
-    <w:p>
-      <w:pPr>
-        <w:rPr>
-          <w:rFonts w:ascii="Times New Roman" w:hAnsi="Times New Roman" w:cs="Times New Roman"/>
-          <w:sz w:val="28"/>
-          <w:szCs w:val="28"/>
-        </w:rPr>
-      </w:pPr>
-      <w:r>
-        <w:rPr>
-          <w:rFonts w:ascii="Times New Roman" w:hAnsi="Times New Roman" w:cs="Times New Roman"/>
-          <w:sz w:val="28"/>
-          <w:szCs w:val="28"/>
-        </w:rPr>
-        <w:t>Let me go ………………..to what we were discussing few moments ago</w:t>
-      </w:r>
-    </w:p>
-    <w:p>
-      <w:pPr>
-        <w:rPr>
-          <w:rFonts w:ascii="Times New Roman" w:hAnsi="Times New Roman" w:cs="Times New Roman"/>
-          <w:sz w:val="28"/>
-          <w:szCs w:val="28"/>
-        </w:rPr>
-      </w:pPr>
-      <w:r>
-        <w:rPr>
-          <w:rFonts w:ascii="Times New Roman" w:hAnsi="Times New Roman" w:cs="Times New Roman"/>
-          <w:sz w:val="28"/>
-          <w:szCs w:val="28"/>
-        </w:rPr>
-        <w:t>As I ……………………out in the first part</w:t>
-      </w:r>
-      <w:r>
-        <w:rPr>
-          <w:rFonts w:ascii="Times New Roman" w:hAnsi="Times New Roman" w:cs="Times New Roman"/>
-          <w:sz w:val="28"/>
-          <w:szCs w:val="28"/>
-        </w:rPr>
-        <w:t xml:space="preserve"> of my presentation</w:t>
-      </w:r>
-    </w:p>
-    <w:p>
-      <w:pPr>
-        <w:rPr>
-          <w:rFonts w:ascii="Times New Roman" w:hAnsi="Times New Roman" w:cs="Times New Roman"/>
-          <w:b/>
-          <w:sz w:val="28"/>
-          <w:szCs w:val="28"/>
-        </w:rPr>
-      </w:pPr>
-    </w:p>
-    <w:p>
-      <w:pPr>
-        <w:rPr>
-          <w:rFonts w:ascii="Times New Roman" w:hAnsi="Times New Roman" w:cs="Times New Roman"/>
-          <w:b/>
-          <w:sz w:val="28"/>
-          <w:szCs w:val="28"/>
-        </w:rPr>
-      </w:pPr>
-      <w:r>
-        <w:rPr>
-          <w:rFonts w:ascii="Times New Roman" w:hAnsi="Times New Roman" w:cs="Times New Roman"/>
-          <w:b/>
-          <w:sz w:val="28"/>
-          <w:szCs w:val="28"/>
-        </w:rPr>
-        <w:t xml:space="preserve">, </w:t>
-      </w:r>
-      <w:r>
-        <w:rPr>
-          <w:rFonts w:ascii="Times New Roman" w:hAnsi="Times New Roman" w:cs="Times New Roman"/>
-          <w:b/>
-          <w:sz w:val="28"/>
-          <w:szCs w:val="28"/>
-        </w:rPr>
-        <w:t xml:space="preserve">address </w:t>
-      </w:r>
-      <w:r>
-        <w:rPr>
-          <w:rFonts w:ascii="Times New Roman" w:hAnsi="Times New Roman" w:cs="Times New Roman"/>
-          <w:b/>
-          <w:sz w:val="28"/>
-          <w:szCs w:val="28"/>
-        </w:rPr>
-        <w:t xml:space="preserve">, </w:t>
-      </w:r>
-      <w:r>
-        <w:rPr>
-          <w:rFonts w:ascii="Times New Roman" w:hAnsi="Times New Roman" w:cs="Times New Roman"/>
-          <w:b/>
-          <w:sz w:val="28"/>
-          <w:szCs w:val="28"/>
-        </w:rPr>
-        <w:t>approach, tackle</w:t>
-      </w:r>
-      <w:r>
-        <w:rPr>
-          <w:rFonts w:ascii="Times New Roman" w:hAnsi="Times New Roman" w:cs="Times New Roman"/>
-          <w:b/>
-          <w:sz w:val="28"/>
-          <w:szCs w:val="28"/>
-        </w:rPr>
-        <w:t>, clear,</w:t>
-      </w:r>
-    </w:p>
-    <w:p>
-      <w:pPr>
-        <w:rPr>
-          <w:rFonts w:ascii="Times New Roman" w:hAnsi="Times New Roman" w:cs="Times New Roman"/>
-          <w:b/>
-          <w:sz w:val="28"/>
-          <w:szCs w:val="28"/>
-        </w:rPr>
-      </w:pPr>
-    </w:p>
-    <w:p>
-      <w:pPr>
-        <w:rPr>
-          <w:rFonts w:ascii="Times New Roman" w:hAnsi="Times New Roman" w:cs="Times New Roman"/>
-          <w:sz w:val="28"/>
-          <w:szCs w:val="28"/>
-        </w:rPr>
-      </w:pPr>
-      <w:r>
-        <w:rPr>
-          <w:rFonts w:ascii="Times New Roman" w:hAnsi="Times New Roman" w:cs="Times New Roman"/>
-          <w:sz w:val="28"/>
-          <w:szCs w:val="28"/>
-        </w:rPr>
-        <w:t>Let’s …………………</w:t>
-      </w:r>
-      <w:r>
-        <w:rPr>
-          <w:rFonts w:ascii="Times New Roman" w:hAnsi="Times New Roman" w:cs="Times New Roman"/>
-          <w:sz w:val="28"/>
-          <w:szCs w:val="28"/>
-        </w:rPr>
-        <w:t>………. the problem of insolvency</w:t>
-      </w:r>
-    </w:p>
-    <w:p>
-      <w:pPr>
-        <w:rPr>
-          <w:rFonts w:ascii="Times New Roman" w:hAnsi="Times New Roman" w:cs="Times New Roman"/>
-          <w:sz w:val="28"/>
-          <w:szCs w:val="28"/>
-        </w:rPr>
-      </w:pPr>
-      <w:r>
-        <w:rPr>
-          <w:rFonts w:ascii="Times New Roman" w:hAnsi="Times New Roman" w:cs="Times New Roman"/>
-          <w:sz w:val="28"/>
-          <w:szCs w:val="28"/>
-        </w:rPr>
-        <w:t xml:space="preserve">Having looked at the following graph it is high time to </w:t>
-      </w:r>
-      <w:r>
-        <w:rPr>
-          <w:rFonts w:ascii="Times New Roman" w:hAnsi="Times New Roman" w:cs="Times New Roman"/>
-          <w:sz w:val="28"/>
-          <w:szCs w:val="28"/>
-        </w:rPr>
-        <w:t>……………….troubling issue of outstanding payments</w:t>
-      </w:r>
-    </w:p>
-    <w:p>
-      <w:pPr>
-        <w:rPr>
-          <w:rFonts w:ascii="Times New Roman" w:hAnsi="Times New Roman" w:cs="Times New Roman"/>
-          <w:sz w:val="28"/>
-          <w:szCs w:val="28"/>
-        </w:rPr>
-      </w:pPr>
-      <w:r>
-        <w:rPr>
-          <w:rFonts w:ascii="Times New Roman" w:hAnsi="Times New Roman" w:cs="Times New Roman"/>
-          <w:sz w:val="28"/>
-          <w:szCs w:val="28"/>
-        </w:rPr>
-        <w:t xml:space="preserve">With a view to ……………………high turnover of our stuff it is advisable to implement long-term incentives </w:t>
-      </w:r>
-    </w:p>
-    <w:p>
-      <w:pPr>
-        <w:rPr>
-          <w:rFonts w:ascii="Times New Roman" w:hAnsi="Times New Roman" w:cs="Times New Roman"/>
-          <w:sz w:val="28"/>
-          <w:szCs w:val="28"/>
-        </w:rPr>
-      </w:pPr>
-      <w:r>
-        <w:rPr>
-          <w:rFonts w:ascii="Times New Roman" w:hAnsi="Times New Roman" w:cs="Times New Roman"/>
-          <w:sz w:val="28"/>
-          <w:szCs w:val="28"/>
-        </w:rPr>
-        <w:lastRenderedPageBreak/>
-        <w:t xml:space="preserve">We have been struggling with </w:t>
-      </w:r>
-      <w:r>
-        <w:rPr>
-          <w:rFonts w:ascii="Times New Roman" w:hAnsi="Times New Roman" w:cs="Times New Roman"/>
-          <w:sz w:val="28"/>
-          <w:szCs w:val="28"/>
-        </w:rPr>
-        <w:t xml:space="preserve">notorious claims for months. We ought to </w:t>
-      </w:r>
-      <w:r>
-        <w:rPr>
-          <w:rFonts w:ascii="Times New Roman" w:hAnsi="Times New Roman" w:cs="Times New Roman"/>
-          <w:sz w:val="28"/>
-          <w:szCs w:val="28"/>
-        </w:rPr>
-        <w:t>rise up to challenge and ………………that hurdle</w:t>
-      </w:r>
-    </w:p>
-    <w:p>
-      <w:pPr>
-        <w:rPr>
-          <w:rFonts w:ascii="Times New Roman" w:hAnsi="Times New Roman" w:cs="Times New Roman"/>
-          <w:color w:val="000000"/>
-          <w:sz w:val="28"/>
-          <w:szCs w:val="28"/>
-        </w:rPr>
-      </w:pPr>
-    </w:p>
-    <w:p>
-      <w:pPr>
-        <w:rPr>
-          <w:rFonts w:ascii="Times New Roman" w:hAnsi="Times New Roman" w:cs="Times New Roman"/>
-          <w:b/>
-          <w:color w:val="000000"/>
-          <w:sz w:val="28"/>
-          <w:szCs w:val="28"/>
-        </w:rPr>
-      </w:pPr>
-      <w:r>
-        <w:rPr>
-          <w:rFonts w:ascii="Times New Roman" w:hAnsi="Times New Roman" w:cs="Times New Roman"/>
-          <w:b/>
-          <w:color w:val="000000"/>
-          <w:sz w:val="28"/>
-          <w:szCs w:val="28"/>
-        </w:rPr>
-        <w:t>Closing</w:t>
+        <w:t>…</w:t>
+      </w:r>
+      <w:r>
+        <w:rPr>
+          <w:rFonts w:ascii="Times New Roman" w:hAnsi="Times New Roman" w:cs="Times New Roman"/>
+          <w:sz w:val="28"/>
+          <w:szCs w:val="28"/>
+        </w:rPr>
+        <w:t>raise</w:t>
       </w:r>
       <w:bookmarkStart w:id="0" w:name="_GoBack"/>
       <w:bookmarkEnd w:id="0"/>
+      <w:r>
+        <w:rPr>
+          <w:rFonts w:ascii="Times New Roman" w:hAnsi="Times New Roman" w:cs="Times New Roman"/>
+          <w:sz w:val="28"/>
+          <w:szCs w:val="28"/>
+        </w:rPr>
+        <w:t xml:space="preserve">………………………… a </w:t>
+      </w:r>
+      <w:r>
+        <w:rPr>
+          <w:rFonts w:ascii="Times New Roman" w:hAnsi="Times New Roman" w:cs="Times New Roman"/>
+          <w:sz w:val="28"/>
+          <w:szCs w:val="28"/>
+        </w:rPr>
+        <w:t xml:space="preserve"> subject of value added services</w:t>
+      </w:r>
+    </w:p>
+    <w:p>
+      <w:pPr>
+        <w:rPr>
+          <w:rFonts w:ascii="Times New Roman" w:hAnsi="Times New Roman" w:cs="Times New Roman"/>
+          <w:sz w:val="28"/>
+          <w:szCs w:val="28"/>
+        </w:rPr>
+      </w:pPr>
+    </w:p>
+    <w:p>
+      <w:pPr>
+        <w:rPr>
+          <w:rFonts w:ascii="Times New Roman" w:hAnsi="Times New Roman" w:cs="Times New Roman"/>
+          <w:b/>
+          <w:sz w:val="28"/>
+          <w:szCs w:val="28"/>
+        </w:rPr>
+      </w:pPr>
+      <w:r>
+        <w:rPr>
+          <w:rFonts w:ascii="Times New Roman" w:hAnsi="Times New Roman" w:cs="Times New Roman"/>
+          <w:b/>
+          <w:sz w:val="28"/>
+          <w:szCs w:val="28"/>
+        </w:rPr>
+        <w:t xml:space="preserve">Coming back </w:t>
+      </w:r>
+    </w:p>
+    <w:p>
+      <w:pPr>
+        <w:rPr>
+          <w:rFonts w:ascii="Times New Roman" w:hAnsi="Times New Roman" w:cs="Times New Roman"/>
+          <w:b/>
+          <w:sz w:val="28"/>
+          <w:szCs w:val="28"/>
+        </w:rPr>
+      </w:pPr>
+    </w:p>
+    <w:p>
+      <w:pPr>
+        <w:rPr>
+          <w:rFonts w:ascii="Times New Roman" w:hAnsi="Times New Roman" w:cs="Times New Roman"/>
+          <w:b/>
+          <w:sz w:val="28"/>
+          <w:szCs w:val="28"/>
+        </w:rPr>
+      </w:pPr>
+      <w:r>
+        <w:rPr>
+          <w:rFonts w:ascii="Times New Roman" w:hAnsi="Times New Roman" w:cs="Times New Roman"/>
+          <w:b/>
+          <w:sz w:val="28"/>
+          <w:szCs w:val="28"/>
+        </w:rPr>
+        <w:t xml:space="preserve">indicated, </w:t>
+      </w:r>
+      <w:r>
+        <w:rPr>
+          <w:rFonts w:ascii="Times New Roman" w:hAnsi="Times New Roman" w:cs="Times New Roman"/>
+          <w:b/>
+          <w:sz w:val="28"/>
+          <w:szCs w:val="28"/>
+        </w:rPr>
+        <w:t xml:space="preserve">back, pointed, </w:t>
+      </w:r>
+    </w:p>
+    <w:p>
+      <w:pPr>
+        <w:rPr>
+          <w:rFonts w:ascii="Times New Roman" w:hAnsi="Times New Roman" w:cs="Times New Roman"/>
+          <w:sz w:val="28"/>
+          <w:szCs w:val="28"/>
+        </w:rPr>
+      </w:pPr>
+      <w:r>
+        <w:rPr>
+          <w:rFonts w:ascii="Times New Roman" w:hAnsi="Times New Roman" w:cs="Times New Roman"/>
+          <w:sz w:val="28"/>
+          <w:szCs w:val="28"/>
+        </w:rPr>
+        <w:t>As I ……………………</w:t>
+      </w:r>
+      <w:r>
+        <w:rPr>
+          <w:rFonts w:ascii="Times New Roman" w:hAnsi="Times New Roman" w:cs="Times New Roman"/>
+          <w:sz w:val="28"/>
+          <w:szCs w:val="28"/>
+        </w:rPr>
+        <w:t>earlier</w:t>
+      </w:r>
+      <w:r>
+        <w:rPr>
+          <w:rFonts w:ascii="Times New Roman" w:hAnsi="Times New Roman" w:cs="Times New Roman"/>
+          <w:sz w:val="28"/>
+          <w:szCs w:val="28"/>
+        </w:rPr>
+        <w:t xml:space="preserve"> </w:t>
+      </w:r>
+      <w:r>
+        <w:rPr>
+          <w:rFonts w:ascii="Times New Roman" w:hAnsi="Times New Roman" w:cs="Times New Roman"/>
+          <w:sz w:val="28"/>
+          <w:szCs w:val="28"/>
+        </w:rPr>
+        <w:t xml:space="preserve">our sales team will be relocated </w:t>
+      </w:r>
+    </w:p>
+    <w:p>
+      <w:pPr>
+        <w:rPr>
+          <w:rFonts w:ascii="Times New Roman" w:hAnsi="Times New Roman" w:cs="Times New Roman"/>
+          <w:sz w:val="28"/>
+          <w:szCs w:val="28"/>
+        </w:rPr>
+      </w:pPr>
+      <w:r>
+        <w:rPr>
+          <w:rFonts w:ascii="Times New Roman" w:hAnsi="Times New Roman" w:cs="Times New Roman"/>
+          <w:sz w:val="28"/>
+          <w:szCs w:val="28"/>
+        </w:rPr>
+        <w:t>Let me go ………………..to what we were discussing few moments ago</w:t>
+      </w:r>
+    </w:p>
+    <w:p>
+      <w:pPr>
+        <w:rPr>
+          <w:rFonts w:ascii="Times New Roman" w:hAnsi="Times New Roman" w:cs="Times New Roman"/>
+          <w:sz w:val="28"/>
+          <w:szCs w:val="28"/>
+        </w:rPr>
+      </w:pPr>
+      <w:r>
+        <w:rPr>
+          <w:rFonts w:ascii="Times New Roman" w:hAnsi="Times New Roman" w:cs="Times New Roman"/>
+          <w:sz w:val="28"/>
+          <w:szCs w:val="28"/>
+        </w:rPr>
+        <w:t>As I ……………………out in the first part</w:t>
+      </w:r>
+      <w:r>
+        <w:rPr>
+          <w:rFonts w:ascii="Times New Roman" w:hAnsi="Times New Roman" w:cs="Times New Roman"/>
+          <w:sz w:val="28"/>
+          <w:szCs w:val="28"/>
+        </w:rPr>
+        <w:t xml:space="preserve"> of my presentation</w:t>
+      </w:r>
+    </w:p>
+    <w:p>
+      <w:pPr>
+        <w:rPr>
+          <w:rFonts w:ascii="Times New Roman" w:hAnsi="Times New Roman" w:cs="Times New Roman"/>
+          <w:b/>
+          <w:sz w:val="28"/>
+          <w:szCs w:val="28"/>
+        </w:rPr>
+      </w:pPr>
+    </w:p>
+    <w:p>
+      <w:pPr>
+        <w:rPr>
+          <w:rFonts w:ascii="Times New Roman" w:hAnsi="Times New Roman" w:cs="Times New Roman"/>
+          <w:b/>
+          <w:sz w:val="28"/>
+          <w:szCs w:val="28"/>
+        </w:rPr>
+      </w:pPr>
+      <w:r>
+        <w:rPr>
+          <w:rFonts w:ascii="Times New Roman" w:hAnsi="Times New Roman" w:cs="Times New Roman"/>
+          <w:b/>
+          <w:sz w:val="28"/>
+          <w:szCs w:val="28"/>
+        </w:rPr>
+        <w:t xml:space="preserve">, </w:t>
+      </w:r>
+      <w:r>
+        <w:rPr>
+          <w:rFonts w:ascii="Times New Roman" w:hAnsi="Times New Roman" w:cs="Times New Roman"/>
+          <w:b/>
+          <w:sz w:val="28"/>
+          <w:szCs w:val="28"/>
+        </w:rPr>
+        <w:t xml:space="preserve">address </w:t>
+      </w:r>
+      <w:r>
+        <w:rPr>
+          <w:rFonts w:ascii="Times New Roman" w:hAnsi="Times New Roman" w:cs="Times New Roman"/>
+          <w:b/>
+          <w:sz w:val="28"/>
+          <w:szCs w:val="28"/>
+        </w:rPr>
+        <w:t xml:space="preserve">, </w:t>
+      </w:r>
+      <w:r>
+        <w:rPr>
+          <w:rFonts w:ascii="Times New Roman" w:hAnsi="Times New Roman" w:cs="Times New Roman"/>
+          <w:b/>
+          <w:sz w:val="28"/>
+          <w:szCs w:val="28"/>
+        </w:rPr>
+        <w:t>approach, tackle</w:t>
+      </w:r>
+      <w:r>
+        <w:rPr>
+          <w:rFonts w:ascii="Times New Roman" w:hAnsi="Times New Roman" w:cs="Times New Roman"/>
+          <w:b/>
+          <w:sz w:val="28"/>
+          <w:szCs w:val="28"/>
+        </w:rPr>
+        <w:t>, clear,</w:t>
+      </w:r>
+    </w:p>
+    <w:p>
+      <w:pPr>
+        <w:rPr>
+          <w:rFonts w:ascii="Times New Roman" w:hAnsi="Times New Roman" w:cs="Times New Roman"/>
+          <w:b/>
+          <w:sz w:val="28"/>
+          <w:szCs w:val="28"/>
+        </w:rPr>
+      </w:pPr>
+    </w:p>
+    <w:p>
+      <w:pPr>
+        <w:rPr>
+          <w:rFonts w:ascii="Times New Roman" w:hAnsi="Times New Roman" w:cs="Times New Roman"/>
+          <w:sz w:val="28"/>
+          <w:szCs w:val="28"/>
+        </w:rPr>
+      </w:pPr>
+      <w:r>
+        <w:rPr>
+          <w:rFonts w:ascii="Times New Roman" w:hAnsi="Times New Roman" w:cs="Times New Roman"/>
+          <w:sz w:val="28"/>
+          <w:szCs w:val="28"/>
+        </w:rPr>
+        <w:t>Let’s …………………</w:t>
+      </w:r>
+      <w:r>
+        <w:rPr>
+          <w:rFonts w:ascii="Times New Roman" w:hAnsi="Times New Roman" w:cs="Times New Roman"/>
+          <w:sz w:val="28"/>
+          <w:szCs w:val="28"/>
+        </w:rPr>
+        <w:t>………. the problem of insolvency</w:t>
+      </w:r>
+    </w:p>
+    <w:p>
+      <w:pPr>
+        <w:rPr>
+          <w:rFonts w:ascii="Times New Roman" w:hAnsi="Times New Roman" w:cs="Times New Roman"/>
+          <w:sz w:val="28"/>
+          <w:szCs w:val="28"/>
+        </w:rPr>
+      </w:pPr>
+      <w:r>
+        <w:rPr>
+          <w:rFonts w:ascii="Times New Roman" w:hAnsi="Times New Roman" w:cs="Times New Roman"/>
+          <w:sz w:val="28"/>
+          <w:szCs w:val="28"/>
+        </w:rPr>
+        <w:lastRenderedPageBreak/>
+        <w:t xml:space="preserve">Having looked at the following graph it is high time to </w:t>
+      </w:r>
+      <w:r>
+        <w:rPr>
+          <w:rFonts w:ascii="Times New Roman" w:hAnsi="Times New Roman" w:cs="Times New Roman"/>
+          <w:sz w:val="28"/>
+          <w:szCs w:val="28"/>
+        </w:rPr>
+        <w:t>……………….troubling issue of outstanding payments</w:t>
+      </w:r>
+    </w:p>
+    <w:p>
+      <w:pPr>
+        <w:rPr>
+          <w:rFonts w:ascii="Times New Roman" w:hAnsi="Times New Roman" w:cs="Times New Roman"/>
+          <w:sz w:val="28"/>
+          <w:szCs w:val="28"/>
+        </w:rPr>
+      </w:pPr>
+      <w:r>
+        <w:rPr>
+          <w:rFonts w:ascii="Times New Roman" w:hAnsi="Times New Roman" w:cs="Times New Roman"/>
+          <w:sz w:val="28"/>
+          <w:szCs w:val="28"/>
+        </w:rPr>
+        <w:t xml:space="preserve">With a view to ……………………high turnover of our stuff it is advisable to implement long-term incentives </w:t>
+      </w:r>
+    </w:p>
+    <w:p>
+      <w:pPr>
+        <w:rPr>
+          <w:rFonts w:ascii="Times New Roman" w:hAnsi="Times New Roman" w:cs="Times New Roman"/>
+          <w:sz w:val="28"/>
+          <w:szCs w:val="28"/>
+        </w:rPr>
+      </w:pPr>
+      <w:r>
+        <w:rPr>
+          <w:rFonts w:ascii="Times New Roman" w:hAnsi="Times New Roman" w:cs="Times New Roman"/>
+          <w:sz w:val="28"/>
+          <w:szCs w:val="28"/>
+        </w:rPr>
+        <w:t xml:space="preserve">We have been struggling with </w:t>
+      </w:r>
+      <w:r>
+        <w:rPr>
+          <w:rFonts w:ascii="Times New Roman" w:hAnsi="Times New Roman" w:cs="Times New Roman"/>
+          <w:sz w:val="28"/>
+          <w:szCs w:val="28"/>
+        </w:rPr>
+        <w:t xml:space="preserve">notorious claims for months. We ought to </w:t>
+      </w:r>
+      <w:r>
+        <w:rPr>
+          <w:rFonts w:ascii="Times New Roman" w:hAnsi="Times New Roman" w:cs="Times New Roman"/>
+          <w:sz w:val="28"/>
+          <w:szCs w:val="28"/>
+        </w:rPr>
+        <w:t>rise up to challenge and ………………that hurdle</w:t>
+      </w:r>
+    </w:p>
+    <w:p>
+      <w:pPr>
+        <w:rPr>
+          <w:rFonts w:ascii="Times New Roman" w:hAnsi="Times New Roman" w:cs="Times New Roman"/>
+          <w:color w:val="000000"/>
+          <w:sz w:val="28"/>
+          <w:szCs w:val="28"/>
+        </w:rPr>
+      </w:pPr>
+    </w:p>
+    <w:p>
+      <w:pPr>
+        <w:rPr>
+          <w:rFonts w:ascii="Times New Roman" w:hAnsi="Times New Roman" w:cs="Times New Roman"/>
+          <w:b/>
+          <w:color w:val="000000"/>
+          <w:sz w:val="28"/>
+          <w:szCs w:val="28"/>
+        </w:rPr>
+      </w:pPr>
+      <w:r>
+        <w:rPr>
+          <w:rFonts w:ascii="Times New Roman" w:hAnsi="Times New Roman" w:cs="Times New Roman"/>
+          <w:b/>
+          <w:color w:val="000000"/>
+          <w:sz w:val="28"/>
+          <w:szCs w:val="28"/>
+        </w:rPr>
+        <w:t>Closing</w:t>
+      </w:r>
     </w:p>
     <w:p>
       <w:pPr>
@@ -1833,6 +2145,7 @@
           <w:sz w:val="28"/>
           <w:szCs w:val="28"/>
         </w:rPr>
+        <w:lastRenderedPageBreak/>
         <w:t xml:space="preserve">Just out </w:t>
       </w:r>
       <w:r>

</xml_diff>

<commit_message>
lesson 197 - saturday
</commit_message>
<xml_diff>
--- a/english_via_skype/solutions/doc/lesson_196_presentations próbna (1)_edit.docx
+++ b/english_via_skype/solutions/doc/lesson_196_presentations próbna (1)_edit.docx
@@ -440,6 +440,14 @@
           <w:sz w:val="28"/>
           <w:szCs w:val="28"/>
         </w:rPr>
+        <w:t>laborate</w:t>
+      </w:r>
+      <w:r>
+        <w:rPr>
+          <w:rFonts w:ascii="Times New Roman" w:hAnsi="Times New Roman" w:cs="Times New Roman"/>
+          <w:sz w:val="28"/>
+          <w:szCs w:val="28"/>
+        </w:rPr>
         <w:t>……………………….</w:t>
       </w:r>
       <w:r>
@@ -1106,7 +1114,23 @@
           <w:sz w:val="28"/>
           <w:szCs w:val="28"/>
         </w:rPr>
-        <w:t>Let me …………………a bit on profitability</w:t>
+        <w:t>Let me …</w:t>
+      </w:r>
+      <w:r>
+        <w:rPr>
+          <w:rFonts w:ascii="Times New Roman" w:hAnsi="Times New Roman" w:cs="Times New Roman"/>
+          <w:sz w:val="28"/>
+          <w:szCs w:val="28"/>
+        </w:rPr>
+        <w:t>expand</w:t>
+      </w:r>
+      <w:r>
+        <w:rPr>
+          <w:rFonts w:ascii="Times New Roman" w:hAnsi="Times New Roman" w:cs="Times New Roman"/>
+          <w:sz w:val="28"/>
+          <w:szCs w:val="28"/>
+        </w:rPr>
+        <w:t>………………a bit on profitability</w:t>
       </w:r>
     </w:p>
     <w:p>
@@ -1156,7 +1180,23 @@
           <w:sz w:val="28"/>
           <w:szCs w:val="28"/>
         </w:rPr>
-        <w:t xml:space="preserve">Further on I will ……………………some light on sales figures </w:t>
+        <w:t>Further on I will …</w:t>
+      </w:r>
+      <w:r>
+        <w:rPr>
+          <w:rFonts w:ascii="Times New Roman" w:hAnsi="Times New Roman" w:cs="Times New Roman"/>
+          <w:sz w:val="28"/>
+          <w:szCs w:val="28"/>
+        </w:rPr>
+        <w:t>put</w:t>
+      </w:r>
+      <w:r>
+        <w:rPr>
+          <w:rFonts w:ascii="Times New Roman" w:hAnsi="Times New Roman" w:cs="Times New Roman"/>
+          <w:sz w:val="28"/>
+          <w:szCs w:val="28"/>
+        </w:rPr>
+        <w:t xml:space="preserve">…………………some light on sales figures </w:t>
       </w:r>
     </w:p>
     <w:p>
@@ -1191,8 +1231,6 @@
         </w:rPr>
         <w:t>raise</w:t>
       </w:r>
-      <w:bookmarkStart w:id="0" w:name="_GoBack"/>
-      <w:bookmarkEnd w:id="0"/>
       <w:r>
         <w:rPr>
           <w:rFonts w:ascii="Times New Roman" w:hAnsi="Times New Roman" w:cs="Times New Roman"/>
@@ -1290,7 +1328,23 @@
           <w:sz w:val="28"/>
           <w:szCs w:val="28"/>
         </w:rPr>
-        <w:t>As I ……………………</w:t>
+        <w:t>As I …</w:t>
+      </w:r>
+      <w:r>
+        <w:rPr>
+          <w:rFonts w:ascii="Times New Roman" w:hAnsi="Times New Roman" w:cs="Times New Roman"/>
+          <w:sz w:val="28"/>
+          <w:szCs w:val="28"/>
+        </w:rPr>
+        <w:t>indicated</w:t>
+      </w:r>
+      <w:r>
+        <w:rPr>
+          <w:rFonts w:ascii="Times New Roman" w:hAnsi="Times New Roman" w:cs="Times New Roman"/>
+          <w:sz w:val="28"/>
+          <w:szCs w:val="28"/>
+        </w:rPr>
+        <w:t>…………………</w:t>
       </w:r>
       <w:r>
         <w:rPr>
@@ -1331,24 +1385,56 @@
           <w:sz w:val="28"/>
           <w:szCs w:val="28"/>
         </w:rPr>
-        <w:t>Let me go ………………..to what we were discussing few moments ago</w:t>
-      </w:r>
-    </w:p>
-    <w:p>
-      <w:pPr>
-        <w:rPr>
-          <w:rFonts w:ascii="Times New Roman" w:hAnsi="Times New Roman" w:cs="Times New Roman"/>
-          <w:sz w:val="28"/>
-          <w:szCs w:val="28"/>
-        </w:rPr>
-      </w:pPr>
-      <w:r>
-        <w:rPr>
-          <w:rFonts w:ascii="Times New Roman" w:hAnsi="Times New Roman" w:cs="Times New Roman"/>
-          <w:sz w:val="28"/>
-          <w:szCs w:val="28"/>
-        </w:rPr>
-        <w:t>As I ……………………out in the first part</w:t>
+        <w:t>Let me go …</w:t>
+      </w:r>
+      <w:r>
+        <w:rPr>
+          <w:rFonts w:ascii="Times New Roman" w:hAnsi="Times New Roman" w:cs="Times New Roman"/>
+          <w:sz w:val="28"/>
+          <w:szCs w:val="28"/>
+        </w:rPr>
+        <w:t>back</w:t>
+      </w:r>
+      <w:r>
+        <w:rPr>
+          <w:rFonts w:ascii="Times New Roman" w:hAnsi="Times New Roman" w:cs="Times New Roman"/>
+          <w:sz w:val="28"/>
+          <w:szCs w:val="28"/>
+        </w:rPr>
+        <w:t>……………..to what we were discussing few moments ago</w:t>
+      </w:r>
+    </w:p>
+    <w:p>
+      <w:pPr>
+        <w:rPr>
+          <w:rFonts w:ascii="Times New Roman" w:hAnsi="Times New Roman" w:cs="Times New Roman"/>
+          <w:sz w:val="28"/>
+          <w:szCs w:val="28"/>
+        </w:rPr>
+      </w:pPr>
+      <w:r>
+        <w:rPr>
+          <w:rFonts w:ascii="Times New Roman" w:hAnsi="Times New Roman" w:cs="Times New Roman"/>
+          <w:sz w:val="28"/>
+          <w:szCs w:val="28"/>
+        </w:rPr>
+        <w:t>As I …</w:t>
+      </w:r>
+      <w:r>
+        <w:rPr>
+          <w:rFonts w:ascii="Times New Roman" w:hAnsi="Times New Roman" w:cs="Times New Roman"/>
+          <w:sz w:val="28"/>
+          <w:szCs w:val="28"/>
+        </w:rPr>
+        <w:t>pointed</w:t>
+      </w:r>
+      <w:r>
+        <w:rPr>
+          <w:rFonts w:ascii="Times New Roman" w:hAnsi="Times New Roman" w:cs="Times New Roman"/>
+          <w:sz w:val="28"/>
+          <w:szCs w:val="28"/>
+        </w:rPr>
+        <w:t>…………………out in the first part</w:t>
       </w:r>
       <w:r>
         <w:rPr>
@@ -1448,7 +1534,23 @@
           <w:sz w:val="28"/>
           <w:szCs w:val="28"/>
         </w:rPr>
-        <w:t>Let’s …………………</w:t>
+        <w:t>Let’s …</w:t>
+      </w:r>
+      <w:r>
+        <w:rPr>
+          <w:rFonts w:ascii="Times New Roman" w:hAnsi="Times New Roman" w:cs="Times New Roman"/>
+          <w:sz w:val="28"/>
+          <w:szCs w:val="28"/>
+        </w:rPr>
+        <w:t>address</w:t>
+      </w:r>
+      <w:r>
+        <w:rPr>
+          <w:rFonts w:ascii="Times New Roman" w:hAnsi="Times New Roman" w:cs="Times New Roman"/>
+          <w:sz w:val="28"/>
+          <w:szCs w:val="28"/>
+        </w:rPr>
+        <w:t>………………</w:t>
       </w:r>
       <w:r>
         <w:rPr>
@@ -1482,24 +1584,72 @@
           <w:sz w:val="28"/>
           <w:szCs w:val="28"/>
         </w:rPr>
-        <w:t>……………….troubling issue of outstanding payments</w:t>
-      </w:r>
-    </w:p>
-    <w:p>
-      <w:pPr>
-        <w:rPr>
-          <w:rFonts w:ascii="Times New Roman" w:hAnsi="Times New Roman" w:cs="Times New Roman"/>
-          <w:sz w:val="28"/>
-          <w:szCs w:val="28"/>
-        </w:rPr>
-      </w:pPr>
-      <w:r>
-        <w:rPr>
-          <w:rFonts w:ascii="Times New Roman" w:hAnsi="Times New Roman" w:cs="Times New Roman"/>
-          <w:sz w:val="28"/>
-          <w:szCs w:val="28"/>
-        </w:rPr>
-        <w:t xml:space="preserve">With a view to ……………………high turnover of our stuff it is advisable to implement long-term incentives </w:t>
+        <w:t>…</w:t>
+      </w:r>
+      <w:r>
+        <w:rPr>
+          <w:rFonts w:ascii="Times New Roman" w:hAnsi="Times New Roman" w:cs="Times New Roman"/>
+          <w:sz w:val="28"/>
+          <w:szCs w:val="28"/>
+        </w:rPr>
+        <w:t>clear</w:t>
+      </w:r>
+      <w:r>
+        <w:rPr>
+          <w:rFonts w:ascii="Times New Roman" w:hAnsi="Times New Roman" w:cs="Times New Roman"/>
+          <w:sz w:val="28"/>
+          <w:szCs w:val="28"/>
+        </w:rPr>
+        <w:t>…………….troubling issue of outstanding payments</w:t>
+      </w:r>
+    </w:p>
+    <w:p>
+      <w:pPr>
+        <w:rPr>
+          <w:rFonts w:ascii="Times New Roman" w:hAnsi="Times New Roman" w:cs="Times New Roman"/>
+          <w:sz w:val="28"/>
+          <w:szCs w:val="28"/>
+        </w:rPr>
+      </w:pPr>
+      <w:r>
+        <w:rPr>
+          <w:rFonts w:ascii="Times New Roman" w:hAnsi="Times New Roman" w:cs="Times New Roman"/>
+          <w:sz w:val="28"/>
+          <w:szCs w:val="28"/>
+        </w:rPr>
+        <w:t>With a view to …</w:t>
+      </w:r>
+      <w:r>
+        <w:rPr>
+          <w:rFonts w:ascii="Times New Roman" w:hAnsi="Times New Roman" w:cs="Times New Roman"/>
+          <w:sz w:val="28"/>
+          <w:szCs w:val="28"/>
+        </w:rPr>
+        <w:t xml:space="preserve"> </w:t>
+      </w:r>
+      <w:r>
+        <w:rPr>
+          <w:rFonts w:ascii="Times New Roman" w:hAnsi="Times New Roman" w:cs="Times New Roman"/>
+          <w:sz w:val="28"/>
+          <w:szCs w:val="28"/>
+        </w:rPr>
+        <w:t>approach</w:t>
+      </w:r>
+      <w:r>
+        <w:rPr>
+          <w:rFonts w:ascii="Times New Roman" w:hAnsi="Times New Roman" w:cs="Times New Roman"/>
+          <w:sz w:val="28"/>
+          <w:szCs w:val="28"/>
+        </w:rPr>
+        <w:t xml:space="preserve"> </w:t>
+      </w:r>
+      <w:r>
+        <w:rPr>
+          <w:rFonts w:ascii="Times New Roman" w:hAnsi="Times New Roman" w:cs="Times New Roman"/>
+          <w:sz w:val="28"/>
+          <w:szCs w:val="28"/>
+        </w:rPr>
+        <w:t xml:space="preserve">…………………high turnover of our stuff it is advisable to implement long-term incentives </w:t>
       </w:r>
     </w:p>
     <w:p>
@@ -1532,7 +1682,23 @@
           <w:sz w:val="28"/>
           <w:szCs w:val="28"/>
         </w:rPr>
-        <w:t>rise up to challenge and ………………that hurdle</w:t>
+        <w:t>rise up to challenge and …</w:t>
+      </w:r>
+      <w:r>
+        <w:rPr>
+          <w:rFonts w:ascii="Times New Roman" w:hAnsi="Times New Roman" w:cs="Times New Roman"/>
+          <w:sz w:val="28"/>
+          <w:szCs w:val="28"/>
+        </w:rPr>
+        <w:t>tackle</w:t>
+      </w:r>
+      <w:r>
+        <w:rPr>
+          <w:rFonts w:ascii="Times New Roman" w:hAnsi="Times New Roman" w:cs="Times New Roman"/>
+          <w:sz w:val="28"/>
+          <w:szCs w:val="28"/>
+        </w:rPr>
+        <w:t>……………that hurdle</w:t>
       </w:r>
     </w:p>
     <w:p>
@@ -1642,7 +1808,25 @@
           <w:sz w:val="28"/>
           <w:szCs w:val="28"/>
         </w:rPr>
-        <w:t>………………………briefly by saying that</w:t>
+        <w:t>…</w:t>
+      </w:r>
+      <w:r>
+        <w:rPr>
+          <w:rFonts w:ascii="Times New Roman" w:hAnsi="Times New Roman" w:cs="Times New Roman"/>
+          <w:color w:val="000000"/>
+          <w:sz w:val="28"/>
+          <w:szCs w:val="28"/>
+        </w:rPr>
+        <w:t>recap</w:t>
+      </w:r>
+      <w:r>
+        <w:rPr>
+          <w:rFonts w:ascii="Times New Roman" w:hAnsi="Times New Roman" w:cs="Times New Roman"/>
+          <w:color w:val="000000"/>
+          <w:sz w:val="28"/>
+          <w:szCs w:val="28"/>
+        </w:rPr>
+        <w:t>……………………briefly by saying that</w:t>
       </w:r>
     </w:p>
     <w:p>
@@ -1676,7 +1860,27 @@
           <w:szCs w:val="28"/>
           <w:shd w:val="clear" w:color="auto" w:fill="EEEEEE"/>
         </w:rPr>
-        <w:t>…………………</w:t>
+        <w:t>…</w:t>
+      </w:r>
+      <w:r>
+        <w:rPr>
+          <w:rFonts w:ascii="Times New Roman" w:hAnsi="Times New Roman" w:cs="Times New Roman"/>
+          <w:color w:val="000000"/>
+          <w:sz w:val="28"/>
+          <w:szCs w:val="28"/>
+          <w:shd w:val="clear" w:color="auto" w:fill="EEEEEE"/>
+        </w:rPr>
+        <w:t>free</w:t>
+      </w:r>
+      <w:r>
+        <w:rPr>
+          <w:rFonts w:ascii="Times New Roman" w:hAnsi="Times New Roman" w:cs="Times New Roman"/>
+          <w:color w:val="000000"/>
+          <w:sz w:val="28"/>
+          <w:szCs w:val="28"/>
+          <w:shd w:val="clear" w:color="auto" w:fill="EEEEEE"/>
+        </w:rPr>
+        <w:t>………………</w:t>
       </w:r>
       <w:r>
         <w:rPr>
@@ -1730,7 +1934,27 @@
           <w:szCs w:val="28"/>
           <w:shd w:val="clear" w:color="auto" w:fill="EEEEEE"/>
         </w:rPr>
-        <w:t>………………….</w:t>
+        <w:t>…</w:t>
+      </w:r>
+      <w:r>
+        <w:rPr>
+          <w:rFonts w:ascii="Times New Roman" w:hAnsi="Times New Roman" w:cs="Times New Roman"/>
+          <w:color w:val="000000"/>
+          <w:sz w:val="28"/>
+          <w:szCs w:val="28"/>
+          <w:shd w:val="clear" w:color="auto" w:fill="EEEEEE"/>
+        </w:rPr>
+        <w:t>hesitate</w:t>
+      </w:r>
+      <w:r>
+        <w:rPr>
+          <w:rFonts w:ascii="Times New Roman" w:hAnsi="Times New Roman" w:cs="Times New Roman"/>
+          <w:color w:val="000000"/>
+          <w:sz w:val="28"/>
+          <w:szCs w:val="28"/>
+          <w:shd w:val="clear" w:color="auto" w:fill="EEEEEE"/>
+        </w:rPr>
+        <w:t>……………….</w:t>
       </w:r>
       <w:r>
         <w:rPr>
@@ -1774,7 +1998,27 @@
           <w:szCs w:val="28"/>
           <w:shd w:val="clear" w:color="auto" w:fill="EEEEEE"/>
         </w:rPr>
-        <w:t>…………………………..</w:t>
+        <w:t>…</w:t>
+      </w:r>
+      <w:r>
+        <w:rPr>
+          <w:rFonts w:ascii="Times New Roman" w:hAnsi="Times New Roman" w:cs="Times New Roman"/>
+          <w:color w:val="000000"/>
+          <w:sz w:val="28"/>
+          <w:szCs w:val="28"/>
+          <w:shd w:val="clear" w:color="auto" w:fill="EEEEEE"/>
+        </w:rPr>
+        <w:t>summarize</w:t>
+      </w:r>
+      <w:r>
+        <w:rPr>
+          <w:rFonts w:ascii="Times New Roman" w:hAnsi="Times New Roman" w:cs="Times New Roman"/>
+          <w:color w:val="000000"/>
+          <w:sz w:val="28"/>
+          <w:szCs w:val="28"/>
+          <w:shd w:val="clear" w:color="auto" w:fill="EEEEEE"/>
+        </w:rPr>
+        <w:t>………………………..</w:t>
       </w:r>
       <w:r>
         <w:rPr>
@@ -1824,7 +2068,27 @@
           <w:szCs w:val="28"/>
           <w:shd w:val="clear" w:color="auto" w:fill="EEEEEE"/>
         </w:rPr>
-        <w:t>……………………..</w:t>
+        <w:t>…</w:t>
+      </w:r>
+      <w:r>
+        <w:rPr>
+          <w:rFonts w:ascii="Times New Roman" w:hAnsi="Times New Roman" w:cs="Times New Roman"/>
+          <w:color w:val="000000"/>
+          <w:sz w:val="28"/>
+          <w:szCs w:val="28"/>
+          <w:shd w:val="clear" w:color="auto" w:fill="EEEEEE"/>
+        </w:rPr>
+        <w:t>sum</w:t>
+      </w:r>
+      <w:r>
+        <w:rPr>
+          <w:rFonts w:ascii="Times New Roman" w:hAnsi="Times New Roman" w:cs="Times New Roman"/>
+          <w:color w:val="000000"/>
+          <w:sz w:val="28"/>
+          <w:szCs w:val="28"/>
+          <w:shd w:val="clear" w:color="auto" w:fill="EEEEEE"/>
+        </w:rPr>
+        <w:t>…………………..</w:t>
       </w:r>
       <w:r>
         <w:rPr>
@@ -1874,211 +2138,301 @@
           <w:szCs w:val="28"/>
           <w:shd w:val="clear" w:color="auto" w:fill="EEEEEE"/>
         </w:rPr>
+        <w:t>…</w:t>
+      </w:r>
+      <w:r>
+        <w:rPr>
+          <w:rFonts w:ascii="Times New Roman" w:hAnsi="Times New Roman" w:cs="Times New Roman"/>
+          <w:color w:val="000000"/>
+          <w:sz w:val="28"/>
+          <w:szCs w:val="28"/>
+          <w:shd w:val="clear" w:color="auto" w:fill="EEEEEE"/>
+        </w:rPr>
+        <w:t>conclude</w:t>
+      </w:r>
+      <w:r>
+        <w:rPr>
+          <w:rFonts w:ascii="Times New Roman" w:hAnsi="Times New Roman" w:cs="Times New Roman"/>
+          <w:color w:val="000000"/>
+          <w:sz w:val="28"/>
+          <w:szCs w:val="28"/>
+          <w:shd w:val="clear" w:color="auto" w:fill="EEEEEE"/>
+        </w:rPr>
+        <w:t>…………………….</w:t>
+      </w:r>
+      <w:r>
+        <w:rPr>
+          <w:rFonts w:ascii="Times New Roman" w:hAnsi="Times New Roman" w:cs="Times New Roman"/>
+          <w:color w:val="000000"/>
+          <w:sz w:val="28"/>
+          <w:szCs w:val="28"/>
+          <w:shd w:val="clear" w:color="auto" w:fill="EEEEEE"/>
+        </w:rPr>
+        <w:t xml:space="preserve"> </w:t>
+      </w:r>
+      <w:r>
+        <w:rPr>
+          <w:rFonts w:ascii="Times New Roman" w:hAnsi="Times New Roman" w:cs="Times New Roman"/>
+          <w:color w:val="000000"/>
+          <w:sz w:val="28"/>
+          <w:szCs w:val="28"/>
+          <w:shd w:val="clear" w:color="auto" w:fill="EEEEEE"/>
+        </w:rPr>
+        <w:t>some of the issues we've covered...</w:t>
+      </w:r>
+      <w:r>
+        <w:rPr>
+          <w:rFonts w:ascii="Times New Roman" w:hAnsi="Times New Roman" w:cs="Times New Roman"/>
+          <w:color w:val="000000"/>
+          <w:sz w:val="28"/>
+          <w:szCs w:val="28"/>
+        </w:rPr>
+        <w:br/>
+      </w:r>
+      <w:r>
+        <w:rPr>
+          <w:rFonts w:ascii="Times New Roman" w:hAnsi="Times New Roman" w:cs="Times New Roman"/>
+          <w:color w:val="000000"/>
+          <w:sz w:val="28"/>
+          <w:szCs w:val="28"/>
+          <w:shd w:val="clear" w:color="auto" w:fill="EEEEEE"/>
+        </w:rPr>
+        <w:t>Taking everything into …</w:t>
+      </w:r>
+      <w:r>
+        <w:rPr>
+          <w:rFonts w:ascii="Times New Roman" w:hAnsi="Times New Roman" w:cs="Times New Roman"/>
+          <w:color w:val="000000"/>
+          <w:sz w:val="28"/>
+          <w:szCs w:val="28"/>
+          <w:shd w:val="clear" w:color="auto" w:fill="EEEEEE"/>
+        </w:rPr>
+        <w:t>consideration</w:t>
+      </w:r>
+      <w:r>
+        <w:rPr>
+          <w:rFonts w:ascii="Times New Roman" w:hAnsi="Times New Roman" w:cs="Times New Roman"/>
+          <w:color w:val="000000"/>
+          <w:sz w:val="28"/>
+          <w:szCs w:val="28"/>
+          <w:shd w:val="clear" w:color="auto" w:fill="EEEEEE"/>
+        </w:rPr>
+        <w:t>………………….</w:t>
+      </w:r>
+      <w:r>
+        <w:rPr>
+          <w:rFonts w:ascii="Times New Roman" w:hAnsi="Times New Roman" w:cs="Times New Roman"/>
+          <w:color w:val="000000"/>
+          <w:sz w:val="28"/>
+          <w:szCs w:val="28"/>
+          <w:shd w:val="clear" w:color="auto" w:fill="EEEEEE"/>
+        </w:rPr>
+        <w:t>I think it was a good decision to appoint him as our manager</w:t>
+      </w:r>
+    </w:p>
+    <w:p>
+      <w:pPr>
+        <w:rPr>
+          <w:rFonts w:ascii="Times New Roman" w:hAnsi="Times New Roman" w:cs="Times New Roman"/>
+          <w:sz w:val="28"/>
+          <w:szCs w:val="28"/>
+        </w:rPr>
+      </w:pPr>
+    </w:p>
+    <w:p>
+      <w:pPr>
+        <w:rPr>
+          <w:rFonts w:ascii="Times New Roman" w:hAnsi="Times New Roman" w:cs="Times New Roman"/>
+          <w:sz w:val="28"/>
+          <w:szCs w:val="28"/>
+        </w:rPr>
+      </w:pPr>
+    </w:p>
+    <w:p>
+      <w:pPr>
+        <w:rPr>
+          <w:rFonts w:ascii="Times New Roman" w:hAnsi="Times New Roman" w:cs="Times New Roman"/>
+          <w:b/>
+          <w:sz w:val="28"/>
+          <w:szCs w:val="28"/>
+        </w:rPr>
+      </w:pPr>
+      <w:r>
+        <w:rPr>
+          <w:rFonts w:ascii="Times New Roman" w:hAnsi="Times New Roman" w:cs="Times New Roman"/>
+          <w:b/>
+          <w:sz w:val="28"/>
+          <w:szCs w:val="28"/>
+        </w:rPr>
+        <w:t>particulars, provide</w:t>
+      </w:r>
+      <w:r>
+        <w:rPr>
+          <w:rFonts w:ascii="Times New Roman" w:hAnsi="Times New Roman" w:cs="Times New Roman"/>
+          <w:b/>
+          <w:sz w:val="28"/>
+          <w:szCs w:val="28"/>
+        </w:rPr>
+        <w:t>, remain, spare, curiosity</w:t>
+      </w:r>
+      <w:r>
+        <w:rPr>
+          <w:rFonts w:ascii="Times New Roman" w:hAnsi="Times New Roman" w:cs="Times New Roman"/>
+          <w:b/>
+          <w:sz w:val="28"/>
+          <w:szCs w:val="28"/>
+        </w:rPr>
+        <w:t>, pleased, give</w:t>
+      </w:r>
+    </w:p>
+    <w:p>
+      <w:pPr>
+        <w:rPr>
+          <w:rFonts w:ascii="Times New Roman" w:hAnsi="Times New Roman" w:cs="Times New Roman"/>
+          <w:b/>
+          <w:sz w:val="28"/>
+          <w:szCs w:val="28"/>
+        </w:rPr>
+      </w:pPr>
+    </w:p>
+    <w:p>
+      <w:pPr>
+        <w:rPr>
+          <w:rFonts w:ascii="Times New Roman" w:hAnsi="Times New Roman" w:cs="Times New Roman"/>
+          <w:sz w:val="28"/>
+          <w:szCs w:val="28"/>
+        </w:rPr>
+      </w:pPr>
+      <w:r>
+        <w:rPr>
+          <w:rFonts w:ascii="Times New Roman" w:hAnsi="Times New Roman" w:cs="Times New Roman"/>
+          <w:sz w:val="28"/>
+          <w:szCs w:val="28"/>
+        </w:rPr>
+        <w:t>I would like to …</w:t>
+      </w:r>
+      <w:r>
+        <w:rPr>
+          <w:rFonts w:ascii="Times New Roman" w:hAnsi="Times New Roman" w:cs="Times New Roman"/>
+          <w:sz w:val="28"/>
+          <w:szCs w:val="28"/>
+        </w:rPr>
+        <w:t>give</w:t>
+      </w:r>
+      <w:r>
+        <w:rPr>
+          <w:rFonts w:ascii="Times New Roman" w:hAnsi="Times New Roman" w:cs="Times New Roman"/>
+          <w:sz w:val="28"/>
+          <w:szCs w:val="28"/>
+        </w:rPr>
+        <w:t xml:space="preserve">………………….floor to </w:t>
+      </w:r>
+      <w:r>
+        <w:rPr>
+          <w:rFonts w:ascii="Times New Roman" w:hAnsi="Times New Roman" w:cs="Times New Roman"/>
+          <w:sz w:val="28"/>
+          <w:szCs w:val="28"/>
+        </w:rPr>
+        <w:t>my friend Marek</w:t>
+      </w:r>
+    </w:p>
+    <w:p>
+      <w:pPr>
+        <w:rPr>
+          <w:rFonts w:ascii="Times New Roman" w:hAnsi="Times New Roman" w:cs="Times New Roman"/>
+          <w:sz w:val="28"/>
+          <w:szCs w:val="28"/>
+        </w:rPr>
+      </w:pPr>
+      <w:r>
+        <w:rPr>
+          <w:rFonts w:ascii="Times New Roman" w:hAnsi="Times New Roman" w:cs="Times New Roman"/>
+          <w:sz w:val="28"/>
+          <w:szCs w:val="28"/>
+        </w:rPr>
+        <w:t>I will be …</w:t>
+      </w:r>
+      <w:r>
+        <w:rPr>
+          <w:rFonts w:ascii="Times New Roman" w:hAnsi="Times New Roman" w:cs="Times New Roman"/>
+          <w:sz w:val="28"/>
+          <w:szCs w:val="28"/>
+        </w:rPr>
+        <w:t>pleased</w:t>
+      </w:r>
+      <w:r>
+        <w:rPr>
+          <w:rFonts w:ascii="Times New Roman" w:hAnsi="Times New Roman" w:cs="Times New Roman"/>
+          <w:sz w:val="28"/>
+          <w:szCs w:val="28"/>
+        </w:rPr>
+        <w:t>…………………to answer any questions at the end of my presentations</w:t>
+      </w:r>
+    </w:p>
+    <w:p>
+      <w:pPr>
+        <w:rPr>
+          <w:rFonts w:ascii="Times New Roman" w:hAnsi="Times New Roman" w:cs="Times New Roman"/>
+          <w:sz w:val="28"/>
+          <w:szCs w:val="28"/>
+        </w:rPr>
+      </w:pPr>
+      <w:r>
+        <w:rPr>
+          <w:rFonts w:ascii="Times New Roman" w:hAnsi="Times New Roman" w:cs="Times New Roman"/>
+          <w:sz w:val="28"/>
+          <w:szCs w:val="28"/>
+        </w:rPr>
+        <w:t>Could you go into …</w:t>
+      </w:r>
+      <w:r>
+        <w:rPr>
+          <w:rFonts w:ascii="Times New Roman" w:hAnsi="Times New Roman" w:cs="Times New Roman"/>
+          <w:sz w:val="28"/>
+          <w:szCs w:val="28"/>
+        </w:rPr>
+        <w:t>particulars</w:t>
+      </w:r>
+      <w:r>
+        <w:rPr>
+          <w:rFonts w:ascii="Times New Roman" w:hAnsi="Times New Roman" w:cs="Times New Roman"/>
+          <w:sz w:val="28"/>
+          <w:szCs w:val="28"/>
+        </w:rPr>
         <w:t>……………………….</w:t>
       </w:r>
-      <w:r>
-        <w:rPr>
-          <w:rFonts w:ascii="Times New Roman" w:hAnsi="Times New Roman" w:cs="Times New Roman"/>
-          <w:color w:val="000000"/>
-          <w:sz w:val="28"/>
-          <w:szCs w:val="28"/>
-          <w:shd w:val="clear" w:color="auto" w:fill="EEEEEE"/>
-        </w:rPr>
-        <w:t xml:space="preserve"> </w:t>
-      </w:r>
-      <w:r>
-        <w:rPr>
-          <w:rFonts w:ascii="Times New Roman" w:hAnsi="Times New Roman" w:cs="Times New Roman"/>
-          <w:color w:val="000000"/>
-          <w:sz w:val="28"/>
-          <w:szCs w:val="28"/>
-          <w:shd w:val="clear" w:color="auto" w:fill="EEEEEE"/>
-        </w:rPr>
-        <w:t>some of the issues we've covered...</w:t>
-      </w:r>
-      <w:r>
-        <w:rPr>
-          <w:rFonts w:ascii="Times New Roman" w:hAnsi="Times New Roman" w:cs="Times New Roman"/>
-          <w:color w:val="000000"/>
-          <w:sz w:val="28"/>
-          <w:szCs w:val="28"/>
-        </w:rPr>
-        <w:br/>
-      </w:r>
-      <w:r>
-        <w:rPr>
-          <w:rFonts w:ascii="Times New Roman" w:hAnsi="Times New Roman" w:cs="Times New Roman"/>
-          <w:color w:val="000000"/>
-          <w:sz w:val="28"/>
-          <w:szCs w:val="28"/>
-          <w:shd w:val="clear" w:color="auto" w:fill="EEEEEE"/>
-        </w:rPr>
-        <w:t>Taking everything into …………………….</w:t>
-      </w:r>
-      <w:r>
-        <w:rPr>
-          <w:rFonts w:ascii="Times New Roman" w:hAnsi="Times New Roman" w:cs="Times New Roman"/>
-          <w:color w:val="000000"/>
-          <w:sz w:val="28"/>
-          <w:szCs w:val="28"/>
-          <w:shd w:val="clear" w:color="auto" w:fill="EEEEEE"/>
-        </w:rPr>
-        <w:t>I think it was a good decision to appoint him as our manager</w:t>
-      </w:r>
-    </w:p>
-    <w:p>
-      <w:pPr>
-        <w:tabs>
-          <w:tab w:val="center" w:pos="4703"/>
-        </w:tabs>
-        <w:rPr>
-          <w:rFonts w:ascii="Times New Roman" w:hAnsi="Times New Roman" w:cs="Times New Roman"/>
-          <w:color w:val="000000"/>
-          <w:sz w:val="28"/>
-          <w:szCs w:val="28"/>
-          <w:shd w:val="clear" w:color="auto" w:fill="EEEEEE"/>
-        </w:rPr>
-      </w:pPr>
-    </w:p>
-    <w:p>
-      <w:pPr>
-        <w:rPr>
-          <w:rFonts w:ascii="Times New Roman" w:hAnsi="Times New Roman" w:cs="Times New Roman"/>
-          <w:sz w:val="28"/>
-          <w:szCs w:val="28"/>
-        </w:rPr>
-      </w:pPr>
-    </w:p>
-    <w:p>
-      <w:pPr>
-        <w:rPr>
-          <w:rFonts w:ascii="Times New Roman" w:hAnsi="Times New Roman" w:cs="Times New Roman"/>
-          <w:sz w:val="28"/>
-          <w:szCs w:val="28"/>
-        </w:rPr>
-      </w:pPr>
-    </w:p>
-    <w:p>
-      <w:pPr>
-        <w:rPr>
-          <w:rFonts w:ascii="Times New Roman" w:hAnsi="Times New Roman" w:cs="Times New Roman"/>
-          <w:b/>
-          <w:sz w:val="28"/>
-          <w:szCs w:val="28"/>
-        </w:rPr>
-      </w:pPr>
-      <w:r>
-        <w:rPr>
-          <w:rFonts w:ascii="Times New Roman" w:hAnsi="Times New Roman" w:cs="Times New Roman"/>
-          <w:b/>
-          <w:sz w:val="28"/>
-          <w:szCs w:val="28"/>
-        </w:rPr>
-        <w:t>particulars, provide</w:t>
-      </w:r>
-      <w:r>
-        <w:rPr>
-          <w:rFonts w:ascii="Times New Roman" w:hAnsi="Times New Roman" w:cs="Times New Roman"/>
-          <w:b/>
-          <w:sz w:val="28"/>
-          <w:szCs w:val="28"/>
-        </w:rPr>
-        <w:t>, remain, spare, curiosity</w:t>
-      </w:r>
-      <w:r>
-        <w:rPr>
-          <w:rFonts w:ascii="Times New Roman" w:hAnsi="Times New Roman" w:cs="Times New Roman"/>
-          <w:b/>
-          <w:sz w:val="28"/>
-          <w:szCs w:val="28"/>
-        </w:rPr>
-        <w:t>, pleased, give</w:t>
-      </w:r>
-    </w:p>
-    <w:p>
-      <w:pPr>
-        <w:rPr>
-          <w:rFonts w:ascii="Times New Roman" w:hAnsi="Times New Roman" w:cs="Times New Roman"/>
-          <w:b/>
-          <w:sz w:val="28"/>
-          <w:szCs w:val="28"/>
-        </w:rPr>
-      </w:pPr>
-    </w:p>
-    <w:p>
-      <w:pPr>
-        <w:rPr>
-          <w:rFonts w:ascii="Times New Roman" w:hAnsi="Times New Roman" w:cs="Times New Roman"/>
-          <w:sz w:val="28"/>
-          <w:szCs w:val="28"/>
-        </w:rPr>
-      </w:pPr>
-      <w:r>
-        <w:rPr>
-          <w:rFonts w:ascii="Times New Roman" w:hAnsi="Times New Roman" w:cs="Times New Roman"/>
-          <w:sz w:val="28"/>
-          <w:szCs w:val="28"/>
-        </w:rPr>
-        <w:t xml:space="preserve">I would like to …………………….floor to </w:t>
-      </w:r>
-      <w:r>
-        <w:rPr>
-          <w:rFonts w:ascii="Times New Roman" w:hAnsi="Times New Roman" w:cs="Times New Roman"/>
-          <w:sz w:val="28"/>
-          <w:szCs w:val="28"/>
-        </w:rPr>
-        <w:t>my friend Marek</w:t>
-      </w:r>
-    </w:p>
-    <w:p>
-      <w:pPr>
-        <w:rPr>
-          <w:rFonts w:ascii="Times New Roman" w:hAnsi="Times New Roman" w:cs="Times New Roman"/>
-          <w:sz w:val="28"/>
-          <w:szCs w:val="28"/>
-        </w:rPr>
-      </w:pPr>
-      <w:r>
-        <w:rPr>
-          <w:rFonts w:ascii="Times New Roman" w:hAnsi="Times New Roman" w:cs="Times New Roman"/>
-          <w:sz w:val="28"/>
-          <w:szCs w:val="28"/>
-        </w:rPr>
-        <w:t>I will be ……………………to answer any questions at the end of my presentations</w:t>
-      </w:r>
-    </w:p>
-    <w:p>
-      <w:pPr>
-        <w:rPr>
-          <w:rFonts w:ascii="Times New Roman" w:hAnsi="Times New Roman" w:cs="Times New Roman"/>
-          <w:sz w:val="28"/>
-          <w:szCs w:val="28"/>
-        </w:rPr>
-      </w:pPr>
-      <w:r>
-        <w:rPr>
-          <w:rFonts w:ascii="Times New Roman" w:hAnsi="Times New Roman" w:cs="Times New Roman"/>
-          <w:sz w:val="28"/>
-          <w:szCs w:val="28"/>
-        </w:rPr>
-        <w:t>Could you go into ………………………….</w:t>
-      </w:r>
-    </w:p>
-    <w:p>
-      <w:pPr>
-        <w:rPr>
-          <w:rFonts w:ascii="Times New Roman" w:hAnsi="Times New Roman" w:cs="Times New Roman"/>
-          <w:sz w:val="28"/>
-          <w:szCs w:val="28"/>
-        </w:rPr>
-      </w:pPr>
-      <w:r>
-        <w:rPr>
-          <w:rFonts w:ascii="Times New Roman" w:hAnsi="Times New Roman" w:cs="Times New Roman"/>
-          <w:sz w:val="28"/>
-          <w:szCs w:val="28"/>
-        </w:rPr>
-        <w:t>Could you ……………………………</w:t>
+    </w:p>
+    <w:p>
+      <w:pPr>
+        <w:rPr>
+          <w:rFonts w:ascii="Times New Roman" w:hAnsi="Times New Roman" w:cs="Times New Roman"/>
+          <w:sz w:val="28"/>
+          <w:szCs w:val="28"/>
+        </w:rPr>
+      </w:pPr>
+      <w:r>
+        <w:rPr>
+          <w:rFonts w:ascii="Times New Roman" w:hAnsi="Times New Roman" w:cs="Times New Roman"/>
+          <w:sz w:val="28"/>
+          <w:szCs w:val="28"/>
+        </w:rPr>
+        <w:t>Could you …</w:t>
+      </w:r>
+      <w:r>
+        <w:rPr>
+          <w:rFonts w:ascii="Times New Roman" w:hAnsi="Times New Roman" w:cs="Times New Roman"/>
+          <w:sz w:val="28"/>
+          <w:szCs w:val="28"/>
+        </w:rPr>
+        <w:t>provide</w:t>
+      </w:r>
+      <w:r>
+        <w:rPr>
+          <w:rFonts w:ascii="Times New Roman" w:hAnsi="Times New Roman" w:cs="Times New Roman"/>
+          <w:sz w:val="28"/>
+          <w:szCs w:val="28"/>
+        </w:rPr>
+        <w:t>…………………………</w:t>
       </w:r>
       <w:r>
         <w:rPr>
@@ -2111,41 +2465,72 @@
           <w:sz w:val="28"/>
           <w:szCs w:val="28"/>
         </w:rPr>
-        <w:t>Could you ……………………….in your seats</w:t>
-      </w:r>
-    </w:p>
-    <w:p>
-      <w:pPr>
-        <w:rPr>
-          <w:rFonts w:ascii="Times New Roman" w:hAnsi="Times New Roman" w:cs="Times New Roman"/>
-          <w:sz w:val="28"/>
-          <w:szCs w:val="28"/>
-        </w:rPr>
-      </w:pPr>
-      <w:r>
-        <w:rPr>
-          <w:rFonts w:ascii="Times New Roman" w:hAnsi="Times New Roman" w:cs="Times New Roman"/>
-          <w:sz w:val="28"/>
-          <w:szCs w:val="28"/>
-        </w:rPr>
-        <w:t>Could you …………………………..us few more seconds</w:t>
-      </w:r>
-    </w:p>
-    <w:p>
-      <w:pPr>
-        <w:rPr>
-          <w:rFonts w:ascii="Times New Roman" w:hAnsi="Times New Roman" w:cs="Times New Roman"/>
-          <w:sz w:val="28"/>
-          <w:szCs w:val="28"/>
-        </w:rPr>
-      </w:pPr>
-      <w:r>
-        <w:rPr>
-          <w:rFonts w:ascii="Times New Roman" w:hAnsi="Times New Roman" w:cs="Times New Roman"/>
-          <w:sz w:val="28"/>
-          <w:szCs w:val="28"/>
-        </w:rPr>
-        <w:lastRenderedPageBreak/>
+        <w:t>Could you …</w:t>
+      </w:r>
+      <w:r>
+        <w:rPr>
+          <w:rFonts w:ascii="Times New Roman" w:hAnsi="Times New Roman" w:cs="Times New Roman"/>
+          <w:sz w:val="28"/>
+          <w:szCs w:val="28"/>
+        </w:rPr>
+        <w:t>remain</w:t>
+      </w:r>
+      <w:r>
+        <w:rPr>
+          <w:rFonts w:ascii="Times New Roman" w:hAnsi="Times New Roman" w:cs="Times New Roman"/>
+          <w:sz w:val="28"/>
+          <w:szCs w:val="28"/>
+        </w:rPr>
+        <w:t>…………………….in your seats</w:t>
+      </w:r>
+    </w:p>
+    <w:p>
+      <w:pPr>
+        <w:rPr>
+          <w:rFonts w:ascii="Times New Roman" w:hAnsi="Times New Roman" w:cs="Times New Roman"/>
+          <w:sz w:val="28"/>
+          <w:szCs w:val="28"/>
+        </w:rPr>
+      </w:pPr>
+      <w:r>
+        <w:rPr>
+          <w:rFonts w:ascii="Times New Roman" w:hAnsi="Times New Roman" w:cs="Times New Roman"/>
+          <w:sz w:val="28"/>
+          <w:szCs w:val="28"/>
+        </w:rPr>
+        <w:t>Could you …</w:t>
+      </w:r>
+      <w:r>
+        <w:rPr>
+          <w:rFonts w:ascii="Times New Roman" w:hAnsi="Times New Roman" w:cs="Times New Roman"/>
+          <w:sz w:val="28"/>
+          <w:szCs w:val="28"/>
+        </w:rPr>
+        <w:t>spare</w:t>
+      </w:r>
+      <w:r>
+        <w:rPr>
+          <w:rFonts w:ascii="Times New Roman" w:hAnsi="Times New Roman" w:cs="Times New Roman"/>
+          <w:sz w:val="28"/>
+          <w:szCs w:val="28"/>
+        </w:rPr>
+        <w:t>………………………..us few more seconds</w:t>
+      </w:r>
+    </w:p>
+    <w:p>
+      <w:pPr>
+        <w:rPr>
+          <w:rFonts w:ascii="Times New Roman" w:hAnsi="Times New Roman" w:cs="Times New Roman"/>
+          <w:sz w:val="28"/>
+          <w:szCs w:val="28"/>
+        </w:rPr>
+      </w:pPr>
+      <w:r>
+        <w:rPr>
+          <w:rFonts w:ascii="Times New Roman" w:hAnsi="Times New Roman" w:cs="Times New Roman"/>
+          <w:sz w:val="28"/>
+          <w:szCs w:val="28"/>
+        </w:rPr>
         <w:t xml:space="preserve">Just out </w:t>
       </w:r>
       <w:r>
@@ -2154,7 +2539,25 @@
           <w:sz w:val="28"/>
           <w:szCs w:val="28"/>
         </w:rPr>
-        <w:t>of…………………………….how did your company achieve that goal?</w:t>
+        <w:t>of…</w:t>
+      </w:r>
+      <w:r>
+        <w:rPr>
+          <w:rFonts w:ascii="Times New Roman" w:hAnsi="Times New Roman" w:cs="Times New Roman"/>
+          <w:sz w:val="28"/>
+          <w:szCs w:val="28"/>
+        </w:rPr>
+        <w:t>curiosity</w:t>
+      </w:r>
+      <w:bookmarkStart w:id="0" w:name="_GoBack"/>
+      <w:bookmarkEnd w:id="0"/>
+      <w:r>
+        <w:rPr>
+          <w:rFonts w:ascii="Times New Roman" w:hAnsi="Times New Roman" w:cs="Times New Roman"/>
+          <w:sz w:val="28"/>
+          <w:szCs w:val="28"/>
+        </w:rPr>
+        <w:t>………………………….how did your company achieve that goal?</w:t>
       </w:r>
     </w:p>
     <w:p>

</xml_diff>